<commit_message>
respostas da atividade 1
</commit_message>
<xml_diff>
--- a/Atividade1-Respostas.docx
+++ b/Atividade1-Respostas.docx
@@ -6,8 +6,20 @@
       <w:pPr>
         <w:ind w:left="284" w:hanging="284"/>
         <w:jc w:val="center"/>
-      </w:pPr>
-      <w:r>
+        <w:rPr>
+          <w:b/>
+          <w:bCs/>
+          <w:sz w:val="24"/>
+          <w:szCs w:val="24"/>
+        </w:rPr>
+      </w:pPr>
+      <w:r>
+        <w:rPr>
+          <w:b/>
+          <w:bCs/>
+          <w:sz w:val="24"/>
+          <w:szCs w:val="24"/>
+        </w:rPr>
         <w:t>Atividade-Avanti Atlântico</w:t>
       </w:r>
     </w:p>
@@ -24,17 +36,27 @@
           <w:numId w:val="1"/>
         </w:numPr>
         <w:ind w:left="284" w:hanging="284"/>
-      </w:pPr>
-      <w:r>
+        <w:rPr>
+          <w:b/>
+        </w:rPr>
+      </w:pPr>
+      <w:r>
+        <w:rPr>
+          <w:b/>
+        </w:rPr>
         <w:t xml:space="preserve">Explique, com suas palavras, o que </w:t>
       </w:r>
       <w:r>
         <w:rPr>
           <w:rFonts w:hint="eastAsia"/>
+          <w:b/>
         </w:rPr>
         <w:t>é</w:t>
       </w:r>
       <w:r>
+        <w:rPr>
+          <w:b/>
+        </w:rPr>
         <w:t xml:space="preserve"> machine learning?</w:t>
       </w:r>
     </w:p>
@@ -55,160 +77,339 @@
         <w:t>máquinas aprend</w:t>
       </w:r>
       <w:r>
-        <w:t>am</w:t>
+        <w:t xml:space="preserve">am, através de dados, </w:t>
+      </w:r>
+      <w:r>
+        <w:t xml:space="preserve">a </w:t>
+      </w:r>
+      <w:r>
+        <w:t>tomar decisões</w:t>
+      </w:r>
+      <w:r>
+        <w:t xml:space="preserve"> e agir de forma a imitar o comportamento humano.</w:t>
+      </w:r>
+    </w:p>
+    <w:p/>
+    <w:p>
+      <w:pPr>
+        <w:rPr>
+          <w:b/>
+        </w:rPr>
+      </w:pPr>
+      <w:r>
+        <w:rPr>
+          <w:b/>
+        </w:rPr>
+        <w:t>2. Explique o conceito de conjunto de treinamento, conjunto de valida</w:t>
+      </w:r>
+      <w:r>
+        <w:rPr>
+          <w:rFonts w:hint="eastAsia"/>
+          <w:b/>
+        </w:rPr>
+        <w:t>çã</w:t>
+      </w:r>
+      <w:r>
+        <w:rPr>
+          <w:b/>
+        </w:rPr>
+        <w:t>o e</w:t>
+      </w:r>
+    </w:p>
+    <w:p>
+      <w:pPr>
+        <w:rPr>
+          <w:b/>
+        </w:rPr>
+      </w:pPr>
+      <w:r>
+        <w:rPr>
+          <w:b/>
+        </w:rPr>
+        <w:t>conjunto de teste em machine learning.</w:t>
+      </w:r>
+    </w:p>
+    <w:p>
+      <w:r>
+        <w:t>Conjunto de treinamento são dados usados para que um modelo aprenda a partir desses dados.</w:t>
+      </w:r>
+    </w:p>
+    <w:p>
+      <w:r>
+        <w:t>Conjunto de validação são dados usados para ajustar o modelo, avaliando seu desempenho.</w:t>
+      </w:r>
+    </w:p>
+    <w:p>
+      <w:r>
+        <w:t xml:space="preserve">Conjunto de teste </w:t>
+      </w:r>
+      <w:r>
+        <w:t>são dados usados para avaliar o desempenho final do modelo, ele deve diferir dos modelos de treinamentos e validações.</w:t>
+      </w:r>
+    </w:p>
+    <w:p>
+      <w:pPr>
+        <w:rPr>
+          <w:u w:val="single"/>
+        </w:rPr>
+      </w:pPr>
+    </w:p>
+    <w:p>
+      <w:pPr>
+        <w:rPr>
+          <w:b/>
+          <w:bCs/>
+        </w:rPr>
+      </w:pPr>
+      <w:r>
+        <w:rPr>
+          <w:b/>
+          <w:bCs/>
+        </w:rPr>
+        <w:t>3. Explique como voc</w:t>
+      </w:r>
+      <w:r>
+        <w:rPr>
+          <w:rFonts w:hint="eastAsia"/>
+          <w:b/>
+          <w:bCs/>
+        </w:rPr>
+        <w:t>ê</w:t>
+      </w:r>
+      <w:r>
+        <w:rPr>
+          <w:b/>
+          <w:bCs/>
+        </w:rPr>
+        <w:t xml:space="preserve"> lidaria com dados ausentes em um conjunto de dados</w:t>
+      </w:r>
+    </w:p>
+    <w:p>
+      <w:pPr>
+        <w:rPr>
+          <w:b/>
+          <w:bCs/>
+        </w:rPr>
+      </w:pPr>
+      <w:r>
+        <w:rPr>
+          <w:b/>
+          <w:bCs/>
+        </w:rPr>
+        <w:t>de treinamento.</w:t>
+      </w:r>
+    </w:p>
+    <w:p>
+      <w:r>
+        <w:t>Uma maneira seria a imputação, onde preenchemos os dados ausentes com estimativas, através de médias</w:t>
+      </w:r>
+      <w:r>
+        <w:t>, medianas</w:t>
+      </w:r>
+      <w:r>
+        <w:t xml:space="preserve"> ou modas.</w:t>
+      </w:r>
+    </w:p>
+    <w:p/>
+    <w:p>
+      <w:pPr>
+        <w:rPr>
+          <w:b/>
+          <w:bCs/>
+        </w:rPr>
+      </w:pPr>
+      <w:r>
+        <w:rPr>
+          <w:b/>
+          <w:bCs/>
+        </w:rPr>
+        <w:t xml:space="preserve">4. O que </w:t>
+      </w:r>
+      <w:r>
+        <w:rPr>
+          <w:rFonts w:hint="eastAsia"/>
+          <w:b/>
+          <w:bCs/>
+        </w:rPr>
+        <w:t>é</w:t>
+      </w:r>
+      <w:r>
+        <w:rPr>
+          <w:b/>
+          <w:bCs/>
+        </w:rPr>
+        <w:t xml:space="preserve"> uma matriz de confus</w:t>
+      </w:r>
+      <w:r>
+        <w:rPr>
+          <w:rFonts w:hint="eastAsia"/>
+          <w:b/>
+          <w:bCs/>
+        </w:rPr>
+        <w:t>ã</w:t>
+      </w:r>
+      <w:r>
+        <w:rPr>
+          <w:b/>
+          <w:bCs/>
+        </w:rPr>
+        <w:t xml:space="preserve">o e como ela </w:t>
+      </w:r>
+      <w:r>
+        <w:rPr>
+          <w:rFonts w:hint="eastAsia"/>
+          <w:b/>
+          <w:bCs/>
+        </w:rPr>
+        <w:t>é</w:t>
+      </w:r>
+      <w:r>
+        <w:rPr>
+          <w:b/>
+          <w:bCs/>
+        </w:rPr>
+        <w:t xml:space="preserve"> usada para avaliar o</w:t>
+      </w:r>
+    </w:p>
+    <w:p>
+      <w:pPr>
+        <w:rPr>
+          <w:b/>
+          <w:bCs/>
+        </w:rPr>
+      </w:pPr>
+      <w:r>
+        <w:rPr>
+          <w:b/>
+          <w:bCs/>
+        </w:rPr>
+        <w:t>desempenho de um modelo preditivo?</w:t>
+      </w:r>
+    </w:p>
+    <w:p>
+      <w:pPr>
+        <w:rPr>
+          <w:u w:val="single"/>
+        </w:rPr>
+      </w:pPr>
+      <w:r>
+        <w:t>É</w:t>
+      </w:r>
+      <w:r>
+        <w:t xml:space="preserve"> uma tabela que mostra como um modelo preditivo classifica as observações em relação às classes reais.</w:t>
       </w:r>
       <w:r>
         <w:t xml:space="preserve"> </w:t>
       </w:r>
       <w:r>
-        <w:t xml:space="preserve">, </w:t>
-      </w:r>
-      <w:r>
-        <w:t>através de dados</w:t>
-      </w:r>
-      <w:r>
-        <w:t xml:space="preserve">, </w:t>
-      </w:r>
-      <w:r>
-        <w:t xml:space="preserve">a </w:t>
-      </w:r>
-      <w:r>
-        <w:t>tomar decisões</w:t>
-      </w:r>
-      <w:r>
-        <w:t xml:space="preserve"> e agir de forma a imitar o comportamento humano.</w:t>
+        <w:t>Ajuda a entender onde o modelo acerta e erra, permitindo melhorar sua performance</w:t>
+      </w:r>
+      <w:r>
+        <w:t>.</w:t>
       </w:r>
     </w:p>
     <w:p/>
     <w:p>
-      <w:r>
-        <w:t>2. Explique o conceito de conjunto de treinamento, conjunto de valida</w:t>
+      <w:pPr>
+        <w:rPr>
+          <w:b/>
+          <w:bCs/>
+        </w:rPr>
+      </w:pPr>
+      <w:r>
+        <w:rPr>
+          <w:b/>
+          <w:bCs/>
+        </w:rPr>
+        <w:t xml:space="preserve">5. Em quais </w:t>
       </w:r>
       <w:r>
         <w:rPr>
           <w:rFonts w:hint="eastAsia"/>
+          <w:b/>
+          <w:bCs/>
+        </w:rPr>
+        <w:t>á</w:t>
+      </w:r>
+      <w:r>
+        <w:rPr>
+          <w:b/>
+          <w:bCs/>
+        </w:rPr>
+        <w:t>reas (tais como constru</w:t>
+      </w:r>
+      <w:r>
+        <w:rPr>
+          <w:rFonts w:hint="eastAsia"/>
+          <w:b/>
+          <w:bCs/>
         </w:rPr>
         <w:t>çã</w:t>
       </w:r>
       <w:r>
-        <w:t>o e</w:t>
-      </w:r>
-    </w:p>
-    <w:p>
-      <w:r>
-        <w:t>conjunto de teste em machine learning.</w:t>
-      </w:r>
-    </w:p>
-    <w:p/>
-    <w:p/>
-    <w:p>
-      <w:r>
-        <w:t>3. Explique como voc</w:t>
+        <w:rPr>
+          <w:b/>
+          <w:bCs/>
+        </w:rPr>
+        <w:t>o civil, agricultura, sa</w:t>
       </w:r>
       <w:r>
         <w:rPr>
           <w:rFonts w:hint="eastAsia"/>
+          <w:b/>
+          <w:bCs/>
+        </w:rPr>
+        <w:t>ú</w:t>
+      </w:r>
+      <w:r>
+        <w:rPr>
+          <w:b/>
+          <w:bCs/>
+        </w:rPr>
+        <w:t>de, manufatura,</w:t>
+      </w:r>
+    </w:p>
+    <w:p>
+      <w:pPr>
+        <w:rPr>
+          <w:b/>
+          <w:bCs/>
+        </w:rPr>
+      </w:pPr>
+      <w:r>
+        <w:rPr>
+          <w:b/>
+          <w:bCs/>
+        </w:rPr>
+        <w:t>entre outras) voc</w:t>
+      </w:r>
+      <w:r>
+        <w:rPr>
+          <w:rFonts w:hint="eastAsia"/>
+          <w:b/>
+          <w:bCs/>
         </w:rPr>
         <w:t>ê</w:t>
       </w:r>
       <w:r>
-        <w:t xml:space="preserve"> lidaria com dados ausentes em um conjunto de dados</w:t>
-      </w:r>
-    </w:p>
-    <w:p>
-      <w:r>
-        <w:t>de treinamento.</w:t>
-      </w:r>
-    </w:p>
-    <w:p/>
-    <w:p/>
-    <w:p>
-      <w:r>
-        <w:t xml:space="preserve">4. O que </w:t>
-      </w:r>
-      <w:r>
-        <w:rPr>
-          <w:rFonts w:hint="eastAsia"/>
-        </w:rPr>
-        <w:t>é</w:t>
-      </w:r>
-      <w:r>
-        <w:t xml:space="preserve"> uma matriz de confus</w:t>
-      </w:r>
-      <w:r>
-        <w:rPr>
-          <w:rFonts w:hint="eastAsia"/>
-        </w:rPr>
-        <w:t>ã</w:t>
-      </w:r>
-      <w:r>
-        <w:t xml:space="preserve">o e como ela </w:t>
-      </w:r>
-      <w:r>
-        <w:rPr>
-          <w:rFonts w:hint="eastAsia"/>
-        </w:rPr>
-        <w:t>é</w:t>
-      </w:r>
-      <w:r>
-        <w:t xml:space="preserve"> usada para avaliar o</w:t>
-      </w:r>
-    </w:p>
-    <w:p>
-      <w:r>
-        <w:t>desempenho de um modelo preditivo?</w:t>
-      </w:r>
-    </w:p>
-    <w:p/>
-    <w:p/>
-    <w:p>
-      <w:r>
-        <w:t xml:space="preserve">5. Em quais </w:t>
-      </w:r>
-      <w:r>
-        <w:rPr>
-          <w:rFonts w:hint="eastAsia"/>
-        </w:rPr>
-        <w:t>á</w:t>
-      </w:r>
-      <w:r>
-        <w:t>reas (tais como constru</w:t>
-      </w:r>
-      <w:r>
-        <w:rPr>
-          <w:rFonts w:hint="eastAsia"/>
-        </w:rPr>
-        <w:t>çã</w:t>
-      </w:r>
-      <w:r>
-        <w:t>o civil, agricultura, sa</w:t>
-      </w:r>
-      <w:r>
-        <w:rPr>
-          <w:rFonts w:hint="eastAsia"/>
-        </w:rPr>
-        <w:t>ú</w:t>
-      </w:r>
-      <w:r>
-        <w:t>de, manufatura,</w:t>
-      </w:r>
-    </w:p>
-    <w:p>
-      <w:r>
-        <w:t>entre outras) voc</w:t>
-      </w:r>
-      <w:r>
-        <w:rPr>
-          <w:rFonts w:hint="eastAsia"/>
-        </w:rPr>
-        <w:t>ê</w:t>
-      </w:r>
-      <w:r>
-        <w:t xml:space="preserve"> acha mais interessante aplicar algoritmos de machine</w:t>
-      </w:r>
-    </w:p>
-    <w:p>
-      <w:r>
+        <w:rPr>
+          <w:b/>
+          <w:bCs/>
+        </w:rPr>
+        <w:t xml:space="preserve"> acha mais interessante aplicar algoritmos de machin</w:t>
+      </w:r>
+      <w:r>
+        <w:rPr>
+          <w:b/>
+          <w:bCs/>
+        </w:rPr>
+        <w:t xml:space="preserve">e </w:t>
+      </w:r>
+      <w:r>
+        <w:rPr>
+          <w:b/>
+          <w:bCs/>
+        </w:rPr>
         <w:t>learning?</w:t>
       </w:r>
     </w:p>
@@ -932,6 +1133,7 @@
   <w:style w:type="character" w:default="1" w:styleId="Fontepargpadro">
     <w:name w:val="Default Paragraph Font"/>
     <w:uiPriority w:val="1"/>
+    <w:semiHidden/>
     <w:unhideWhenUsed/>
   </w:style>
   <w:style w:type="table" w:default="1" w:styleId="Tabelanormal">

</xml_diff>